<commit_message>
did 1 almost done with 3
</commit_message>
<xml_diff>
--- a/P8/writtenAnswers.docx
+++ b/P8/writtenAnswers.docx
@@ -4,15 +4,7 @@
   <w:body>
     <w:p>
       <w:r>
-        <w:t xml:space="preserve">CS168 </w:t>
-      </w:r>
-      <w:proofErr w:type="spellStart"/>
-      <w:r>
-        <w:t>Miniproject</w:t>
-      </w:r>
-      <w:proofErr w:type="spellEnd"/>
-      <w:r>
-        <w:t xml:space="preserve"> 8</w:t>
+        <w:t>CS168 Miniproject 8</w:t>
       </w:r>
     </w:p>
     <w:p>
@@ -84,15 +76,7 @@
         </w:drawing>
       </w:r>
       <w:r>
-        <w:t xml:space="preserve">Kaylee </w:t>
-      </w:r>
-      <w:proofErr w:type="spellStart"/>
-      <w:r>
-        <w:t>Bement</w:t>
-      </w:r>
-      <w:proofErr w:type="spellEnd"/>
-      <w:r>
-        <w:t>, Henry Lin</w:t>
+        <w:t>Kaylee Bement, Henry Lin</w:t>
       </w:r>
     </w:p>
     <w:p/>
@@ -230,6 +214,9 @@
       <w:r>
         <w:t>Vector 1:</w:t>
       </w:r>
+      <w:r>
+        <w:t xml:space="preserve"> The Fourier Transform of a constant term is a Dirac Delta function. Here the left is a constant, horizontal set of points while the right is a Dirac Delta function.</w:t>
+      </w:r>
     </w:p>
     <w:p>
       <w:pPr>
@@ -238,6 +225,9 @@
       <w:r>
         <w:t>Vector 2:</w:t>
       </w:r>
+      <w:r>
+        <w:t xml:space="preserve"> The Fourier Transform of a Dirac Delta function is a constant term. It is the reverse of the previous transformation.</w:t>
+      </w:r>
     </w:p>
     <w:p>
       <w:pPr>
@@ -246,6 +236,9 @@
       <w:r>
         <w:t>Vector 3:</w:t>
       </w:r>
+      <w:r>
+        <w:t xml:space="preserve"> We can see that the left vector represents several different frequencies that are put together. When we take the Fourier Transform of this, we should see a complicated wave consisting of 4 different frequencies, which is like the vector we chose (2). </w:t>
+      </w:r>
     </w:p>
     <w:p>
       <w:pPr>
@@ -254,6 +247,9 @@
       <w:r>
         <w:t>Vector 4:</w:t>
       </w:r>
+      <w:r>
+        <w:t xml:space="preserve"> We can see that the left vector has a consistent frequency of 2, and we can match it to a Fourier Transform that represents that.</w:t>
+      </w:r>
     </w:p>
     <w:p>
       <w:pPr>
@@ -262,6 +258,12 @@
       <w:r>
         <w:t>Vector 5:</w:t>
       </w:r>
+      <w:r>
+        <w:t xml:space="preserve"> </w:t>
+      </w:r>
+      <w:r>
+        <w:t xml:space="preserve">The left vector closely represents a sawtooth wave except in discrete form. A sawtooth wave can be broken down into many different waves (4-5 in this case), which is what the matched vector represents. </w:t>
+      </w:r>
     </w:p>
     <w:p>
       <w:pPr>
@@ -276,13 +278,15 @@
         <w:pStyle w:val="ListParagraph"/>
       </w:pPr>
       <w:r>
+        <w:lastRenderedPageBreak/>
         <w:t>Vector 7:</w:t>
       </w:r>
       <w:r>
         <w:t xml:space="preserve"> </w:t>
       </w:r>
-      <w:bookmarkStart w:id="0" w:name="_GoBack"/>
-      <w:bookmarkEnd w:id="0"/>
+      <w:r>
+        <w:t xml:space="preserve">The left vector appears to be noise around a constant value between 0 and 1. The Fourier Transform of this would be a high first coefficient and a stream of small coefficients afterwards. </w:t>
+      </w:r>
     </w:p>
     <w:p>
       <w:pPr>
@@ -358,7 +362,64 @@
         <w:pStyle w:val="ListParagraph"/>
       </w:pPr>
       <w:r>
-        <w:lastRenderedPageBreak/>
+        <w:rPr>
+          <w:noProof/>
+        </w:rPr>
+        <w:drawing>
+          <wp:inline distT="0" distB="0" distL="0" distR="0" wp14:anchorId="5A843165" wp14:editId="6EC602C2">
+            <wp:extent cx="5854700" cy="4394200"/>
+            <wp:effectExtent l="0" t="0" r="12700" b="0"/>
+            <wp:docPr id="1" name="Picture 1" descr="3b.png"/>
+            <wp:cNvGraphicFramePr>
+              <a:graphicFrameLocks xmlns:a="http://schemas.openxmlformats.org/drawingml/2006/main" noChangeAspect="1"/>
+            </wp:cNvGraphicFramePr>
+            <a:graphic xmlns:a="http://schemas.openxmlformats.org/drawingml/2006/main">
+              <a:graphicData uri="http://schemas.openxmlformats.org/drawingml/2006/picture">
+                <pic:pic xmlns:pic="http://schemas.openxmlformats.org/drawingml/2006/picture">
+                  <pic:nvPicPr>
+                    <pic:cNvPr id="0" name="Picture 1" descr="3b.png"/>
+                    <pic:cNvPicPr>
+                      <a:picLocks noChangeAspect="1" noChangeArrowheads="1"/>
+                    </pic:cNvPicPr>
+                  </pic:nvPicPr>
+                  <pic:blipFill>
+                    <a:blip r:embed="rId6">
+                      <a:extLst>
+                        <a:ext uri="{28A0092B-C50C-407E-A947-70E740481C1C}">
+                          <a14:useLocalDpi xmlns:a14="http://schemas.microsoft.com/office/drawing/2010/main" val="0"/>
+                        </a:ext>
+                      </a:extLst>
+                    </a:blip>
+                    <a:srcRect/>
+                    <a:stretch>
+                      <a:fillRect/>
+                    </a:stretch>
+                  </pic:blipFill>
+                  <pic:spPr bwMode="auto">
+                    <a:xfrm>
+                      <a:off x="0" y="0"/>
+                      <a:ext cx="5854700" cy="4394200"/>
+                    </a:xfrm>
+                    <a:prstGeom prst="rect">
+                      <a:avLst/>
+                    </a:prstGeom>
+                    <a:noFill/>
+                    <a:ln>
+                      <a:noFill/>
+                    </a:ln>
+                  </pic:spPr>
+                </pic:pic>
+              </a:graphicData>
+            </a:graphic>
+          </wp:inline>
+        </w:drawing>
+      </w:r>
+    </w:p>
+    <w:p>
+      <w:pPr>
+        <w:pStyle w:val="ListParagraph"/>
+      </w:pPr>
+      <w:r>
         <w:t>C.</w:t>
       </w:r>
     </w:p>
@@ -367,7 +428,165 @@
         <w:pStyle w:val="ListParagraph"/>
       </w:pPr>
       <w:r>
+        <w:rPr>
+          <w:noProof/>
+        </w:rPr>
+        <w:drawing>
+          <wp:inline distT="0" distB="0" distL="0" distR="0" wp14:anchorId="0E706CB2" wp14:editId="2B0C99B9">
+            <wp:extent cx="5854700" cy="4394200"/>
+            <wp:effectExtent l="0" t="0" r="12700" b="0"/>
+            <wp:docPr id="3" name="Picture 3" descr="3c.png"/>
+            <wp:cNvGraphicFramePr>
+              <a:graphicFrameLocks xmlns:a="http://schemas.openxmlformats.org/drawingml/2006/main" noChangeAspect="1"/>
+            </wp:cNvGraphicFramePr>
+            <a:graphic xmlns:a="http://schemas.openxmlformats.org/drawingml/2006/main">
+              <a:graphicData uri="http://schemas.openxmlformats.org/drawingml/2006/picture">
+                <pic:pic xmlns:pic="http://schemas.openxmlformats.org/drawingml/2006/picture">
+                  <pic:nvPicPr>
+                    <pic:cNvPr id="0" name="Picture 2" descr="3c.png"/>
+                    <pic:cNvPicPr>
+                      <a:picLocks noChangeAspect="1" noChangeArrowheads="1"/>
+                    </pic:cNvPicPr>
+                  </pic:nvPicPr>
+                  <pic:blipFill>
+                    <a:blip r:embed="rId7">
+                      <a:extLst>
+                        <a:ext uri="{28A0092B-C50C-407E-A947-70E740481C1C}">
+                          <a14:useLocalDpi xmlns:a14="http://schemas.microsoft.com/office/drawing/2010/main" val="0"/>
+                        </a:ext>
+                      </a:extLst>
+                    </a:blip>
+                    <a:srcRect/>
+                    <a:stretch>
+                      <a:fillRect/>
+                    </a:stretch>
+                  </pic:blipFill>
+                  <pic:spPr bwMode="auto">
+                    <a:xfrm>
+                      <a:off x="0" y="0"/>
+                      <a:ext cx="5854700" cy="4394200"/>
+                    </a:xfrm>
+                    <a:prstGeom prst="rect">
+                      <a:avLst/>
+                    </a:prstGeom>
+                    <a:noFill/>
+                    <a:ln>
+                      <a:noFill/>
+                    </a:ln>
+                  </pic:spPr>
+                </pic:pic>
+              </a:graphicData>
+            </a:graphic>
+          </wp:inline>
+        </w:drawing>
+      </w:r>
+    </w:p>
+    <w:p>
+      <w:pPr>
+        <w:pStyle w:val="ListParagraph"/>
+      </w:pPr>
+      <w:r>
+        <w:t xml:space="preserve">From looking at the above Fourier Transform of the Laurel/Yanny clip, it </w:t>
+      </w:r>
+      <w:r>
+        <w:t>seems like there is a grouping of high peaks and a grouping of low peaks on each side of the graph that most</w:t>
+      </w:r>
+      <w:r>
+        <w:t xml:space="preserve"> likely correspond to whether or</w:t>
+      </w:r>
+      <w:bookmarkStart w:id="0" w:name="_GoBack"/>
+      <w:bookmarkEnd w:id="0"/>
+      <w:r>
+        <w:t xml:space="preserve"> not you hear Laurel or Yanny.</w:t>
+      </w:r>
+      <w:r>
+        <w:t xml:space="preserve"> The high peaks represent Yanny</w:t>
+      </w:r>
+      <w:r>
+        <w:t xml:space="preserve">, so people more sensitive to those frequencies will </w:t>
+      </w:r>
+      <w:r>
+        <w:t>likely hear that while the higher frequencies</w:t>
+      </w:r>
+      <w:r>
+        <w:t xml:space="preserve"> represent</w:t>
+      </w:r>
+      <w:r>
+        <w:t xml:space="preserve"> Laurel</w:t>
+      </w:r>
+      <w:r>
+        <w:t>. This type of graph is expected since there is a large discrepancy between the two groups.</w:t>
+      </w:r>
+    </w:p>
+    <w:p>
+      <w:pPr>
+        <w:pStyle w:val="ListParagraph"/>
+      </w:pPr>
+    </w:p>
+    <w:p>
+      <w:pPr>
+        <w:pStyle w:val="ListParagraph"/>
+      </w:pPr>
+      <w:r>
         <w:t>D.</w:t>
+      </w:r>
+    </w:p>
+    <w:p>
+      <w:pPr>
+        <w:pStyle w:val="ListParagraph"/>
+      </w:pPr>
+      <w:r>
+        <w:rPr>
+          <w:noProof/>
+        </w:rPr>
+        <w:drawing>
+          <wp:inline distT="0" distB="0" distL="0" distR="0" wp14:anchorId="1A17D2D3" wp14:editId="795AC9C6">
+            <wp:extent cx="5854700" cy="4394200"/>
+            <wp:effectExtent l="0" t="0" r="12700" b="0"/>
+            <wp:docPr id="4" name="Picture 4" descr="3D_Square_Root.png"/>
+            <wp:cNvGraphicFramePr>
+              <a:graphicFrameLocks xmlns:a="http://schemas.openxmlformats.org/drawingml/2006/main" noChangeAspect="1"/>
+            </wp:cNvGraphicFramePr>
+            <a:graphic xmlns:a="http://schemas.openxmlformats.org/drawingml/2006/main">
+              <a:graphicData uri="http://schemas.openxmlformats.org/drawingml/2006/picture">
+                <pic:pic xmlns:pic="http://schemas.openxmlformats.org/drawingml/2006/picture">
+                  <pic:nvPicPr>
+                    <pic:cNvPr id="0" name="Picture 3" descr="3D_Square_Root.png"/>
+                    <pic:cNvPicPr>
+                      <a:picLocks noChangeAspect="1" noChangeArrowheads="1"/>
+                    </pic:cNvPicPr>
+                  </pic:nvPicPr>
+                  <pic:blipFill>
+                    <a:blip r:embed="rId8">
+                      <a:extLst>
+                        <a:ext uri="{28A0092B-C50C-407E-A947-70E740481C1C}">
+                          <a14:useLocalDpi xmlns:a14="http://schemas.microsoft.com/office/drawing/2010/main" val="0"/>
+                        </a:ext>
+                      </a:extLst>
+                    </a:blip>
+                    <a:srcRect/>
+                    <a:stretch>
+                      <a:fillRect/>
+                    </a:stretch>
+                  </pic:blipFill>
+                  <pic:spPr bwMode="auto">
+                    <a:xfrm>
+                      <a:off x="0" y="0"/>
+                      <a:ext cx="5854700" cy="4394200"/>
+                    </a:xfrm>
+                    <a:prstGeom prst="rect">
+                      <a:avLst/>
+                    </a:prstGeom>
+                    <a:noFill/>
+                    <a:ln>
+                      <a:noFill/>
+                    </a:ln>
+                  </pic:spPr>
+                </pic:pic>
+              </a:graphicData>
+            </a:graphic>
+          </wp:inline>
+        </w:drawing>
       </w:r>
     </w:p>
     <w:p>

</xml_diff>

<commit_message>
1 and 3 done
</commit_message>
<xml_diff>
--- a/P8/writtenAnswers.docx
+++ b/P8/writtenAnswers.docx
@@ -4,7 +4,15 @@
   <w:body>
     <w:p>
       <w:r>
-        <w:t>CS168 Miniproject 8</w:t>
+        <w:t xml:space="preserve">CS168 </w:t>
+      </w:r>
+      <w:proofErr w:type="spellStart"/>
+      <w:r>
+        <w:t>Miniproject</w:t>
+      </w:r>
+      <w:proofErr w:type="spellEnd"/>
+      <w:r>
+        <w:t xml:space="preserve"> 8</w:t>
       </w:r>
     </w:p>
     <w:p>
@@ -76,7 +84,15 @@
         </w:drawing>
       </w:r>
       <w:r>
-        <w:t>Kaylee Bement, Henry Lin</w:t>
+        <w:t xml:space="preserve">Kaylee </w:t>
+      </w:r>
+      <w:proofErr w:type="spellStart"/>
+      <w:r>
+        <w:t>Bement</w:t>
+      </w:r>
+      <w:proofErr w:type="spellEnd"/>
+      <w:r>
+        <w:t>, Henry Lin</w:t>
       </w:r>
     </w:p>
     <w:p/>
@@ -239,6 +255,8 @@
       <w:r>
         <w:t xml:space="preserve"> We can see that the left vector represents several different frequencies that are put together. When we take the Fourier Transform of this, we should see a complicated wave consisting of 4 different frequencies, which is like the vector we chose (2). </w:t>
       </w:r>
+      <w:bookmarkStart w:id="0" w:name="_GoBack"/>
+      <w:bookmarkEnd w:id="0"/>
     </w:p>
     <w:p>
       <w:pPr>
@@ -262,7 +280,23 @@
         <w:t xml:space="preserve"> </w:t>
       </w:r>
       <w:r>
-        <w:t xml:space="preserve">The left vector closely represents a sawtooth wave except in discrete form. A sawtooth wave can be broken down into many different waves (4-5 in this case), which is what the matched vector represents. </w:t>
+        <w:t xml:space="preserve">The left vector closely represents a </w:t>
+      </w:r>
+      <w:proofErr w:type="spellStart"/>
+      <w:r>
+        <w:t>sawtooth</w:t>
+      </w:r>
+      <w:proofErr w:type="spellEnd"/>
+      <w:r>
+        <w:t xml:space="preserve"> wave except in discrete form. A </w:t>
+      </w:r>
+      <w:proofErr w:type="spellStart"/>
+      <w:r>
+        <w:t>sawtooth</w:t>
+      </w:r>
+      <w:proofErr w:type="spellEnd"/>
+      <w:r>
+        <w:t xml:space="preserve"> wave can be broken down into many different waves (4-5 in this case), which is what the matched vector represents. </w:t>
       </w:r>
     </w:p>
     <w:p>
@@ -486,7 +520,15 @@
         <w:pStyle w:val="ListParagraph"/>
       </w:pPr>
       <w:r>
-        <w:t xml:space="preserve">From looking at the above Fourier Transform of the Laurel/Yanny clip, it </w:t>
+        <w:t>From looking at the above Fourier Transform of the Laurel/</w:t>
+      </w:r>
+      <w:proofErr w:type="spellStart"/>
+      <w:r>
+        <w:t>Yanny</w:t>
+      </w:r>
+      <w:proofErr w:type="spellEnd"/>
+      <w:r>
+        <w:t xml:space="preserve"> clip, it </w:t>
       </w:r>
       <w:r>
         <w:t>seems like there is a grouping of high peaks and a grouping of low peaks on each side of the graph that most</w:t>
@@ -494,14 +536,25 @@
       <w:r>
         <w:t xml:space="preserve"> likely correspond to whether or</w:t>
       </w:r>
-      <w:bookmarkStart w:id="0" w:name="_GoBack"/>
-      <w:bookmarkEnd w:id="0"/>
-      <w:r>
-        <w:t xml:space="preserve"> not you hear Laurel or Yanny.</w:t>
-      </w:r>
-      <w:r>
-        <w:t xml:space="preserve"> The high peaks represent Yanny</w:t>
-      </w:r>
+      <w:r>
+        <w:t xml:space="preserve"> not you hear Laurel or </w:t>
+      </w:r>
+      <w:proofErr w:type="spellStart"/>
+      <w:r>
+        <w:t>Yanny</w:t>
+      </w:r>
+      <w:proofErr w:type="spellEnd"/>
+      <w:r>
+        <w:t>.</w:t>
+      </w:r>
+      <w:r>
+        <w:t xml:space="preserve"> The high peaks represent </w:t>
+      </w:r>
+      <w:proofErr w:type="spellStart"/>
+      <w:r>
+        <w:t>Yanny</w:t>
+      </w:r>
+      <w:proofErr w:type="spellEnd"/>
       <w:r>
         <w:t xml:space="preserve">, so people more sensitive to those frequencies will </w:t>
       </w:r>
@@ -515,7 +568,10 @@
         <w:t xml:space="preserve"> Laurel</w:t>
       </w:r>
       <w:r>
-        <w:t>. This type of graph is expected since there is a large discrepancy between the two groups.</w:t>
+        <w:t>. This type of gra</w:t>
+      </w:r>
+      <w:r>
+        <w:t xml:space="preserve">ph is expected since there is a large debate about which sound people hear. </w:t>
       </w:r>
     </w:p>
     <w:p>
@@ -596,6 +652,33 @@
       <w:r>
         <w:t>E.</w:t>
       </w:r>
+      <w:r>
+        <w:t xml:space="preserve"> </w:t>
+      </w:r>
+      <w:r>
+        <w:t xml:space="preserve">After trying several frequencies, we found that T = 42000 was the best choice for separating </w:t>
+      </w:r>
+      <w:proofErr w:type="spellStart"/>
+      <w:r>
+        <w:t>Yarry</w:t>
+      </w:r>
+      <w:proofErr w:type="spellEnd"/>
+      <w:r>
+        <w:t xml:space="preserve"> and Laurel. The </w:t>
+      </w:r>
+      <w:proofErr w:type="spellStart"/>
+      <w:r>
+        <w:t>Yarry</w:t>
+      </w:r>
+      <w:proofErr w:type="spellEnd"/>
+      <w:r>
+        <w:t xml:space="preserve"> audio was very clear and high pitched with this thresholding transform. On the other hand, the Laurel audio was low and much more like a murmur. </w:t>
+      </w:r>
+    </w:p>
+    <w:p>
+      <w:pPr>
+        <w:pStyle w:val="ListParagraph"/>
+      </w:pPr>
     </w:p>
     <w:p>
       <w:pPr>

</xml_diff>